<commit_message>
made changes based on Kieran's feedback
</commit_message>
<xml_diff>
--- a/Documents/20160822-DataManagementPlan-NBIR012.docx
+++ b/Documents/20160822-DataManagementPlan-NBIR012.docx
@@ -34,7 +34,7 @@
         <w:tblStyle w:val="a"/>
         <w:tblW w:w="10880" w:type="dxa"/>
         <w:jc w:val="left"/>
-        <w:tblInd w:w="-15" w:type="dxa"/>
+        <w:tblInd w:w="-25" w:type="dxa"/>
         <w:tblBorders>
           <w:top w:val="single" w:sz="8" w:space="0" w:color="5B9BD5"/>
           <w:left w:val="single" w:sz="8" w:space="0" w:color="5B9BD5"/>
@@ -45,7 +45,7 @@
         </w:tblBorders>
         <w:tblCellMar>
           <w:top w:w="100" w:type="dxa"/>
-          <w:left w:w="90" w:type="dxa"/>
+          <w:left w:w="80" w:type="dxa"/>
           <w:bottom w:w="100" w:type="dxa"/>
           <w:right w:w="100" w:type="dxa"/>
         </w:tblCellMar>
@@ -53,15 +53,15 @@
       </w:tblPr>
       <w:tblGrid>
         <w:gridCol w:w="1819"/>
-        <w:gridCol w:w="219"/>
-        <w:gridCol w:w="815"/>
-        <w:gridCol w:w="951"/>
-        <w:gridCol w:w="1279"/>
-        <w:gridCol w:w="485"/>
+        <w:gridCol w:w="218"/>
+        <w:gridCol w:w="816"/>
+        <w:gridCol w:w="950"/>
+        <w:gridCol w:w="1281"/>
+        <w:gridCol w:w="483"/>
         <w:gridCol w:w="1669"/>
-        <w:gridCol w:w="499"/>
-        <w:gridCol w:w="1145"/>
-        <w:gridCol w:w="1998"/>
+        <w:gridCol w:w="500"/>
+        <w:gridCol w:w="1144"/>
+        <w:gridCol w:w="1999"/>
       </w:tblGrid>
       <w:tr>
         <w:trPr/>
@@ -79,7 +79,7 @@
             </w:tcBorders>
             <w:shd w:color="auto" w:fill="5B9BD5" w:val="clear"/>
             <w:tcMar>
-              <w:left w:w="90" w:type="dxa"/>
+              <w:left w:w="80" w:type="dxa"/>
             </w:tcMar>
           </w:tcPr>
           <w:p>
@@ -116,7 +116,7 @@
             </w:tcBorders>
             <w:shd w:color="auto" w:fill="DEEAF6" w:val="clear"/>
             <w:tcMar>
-              <w:left w:w="90" w:type="dxa"/>
+              <w:left w:w="80" w:type="dxa"/>
             </w:tcMar>
           </w:tcPr>
           <w:p>
@@ -150,7 +150,7 @@
             </w:tcBorders>
             <w:shd w:fill="auto" w:val="clear"/>
             <w:tcMar>
-              <w:left w:w="92" w:type="dxa"/>
+              <w:left w:w="84" w:type="dxa"/>
             </w:tcMar>
           </w:tcPr>
           <w:p>
@@ -185,7 +185,7 @@
             </w:tcBorders>
             <w:shd w:color="auto" w:fill="DEEAF6" w:val="clear"/>
             <w:tcMar>
-              <w:left w:w="90" w:type="dxa"/>
+              <w:left w:w="80" w:type="dxa"/>
             </w:tcMar>
           </w:tcPr>
           <w:p>
@@ -219,7 +219,7 @@
             </w:tcBorders>
             <w:shd w:fill="auto" w:val="clear"/>
             <w:tcMar>
-              <w:left w:w="92" w:type="dxa"/>
+              <w:left w:w="84" w:type="dxa"/>
             </w:tcMar>
           </w:tcPr>
           <w:p>
@@ -269,32 +269,80 @@
                 <w:sz w:val="20"/>
                 <w:szCs w:val="20"/>
               </w:rPr>
-              <w:t>2. The current analyses I use to handle this variation rely on comparing the relative position of "landmarks" which can be placed on homologous features in images of a series of specimens.</w:t>
-            </w:r>
-          </w:p>
-          <w:p>
-            <w:pPr>
-              <w:pStyle w:val="Normal"/>
-              <w:spacing w:before="60" w:after="60"/>
-              <w:rPr/>
-            </w:pPr>
-            <w:r>
-              <w:rPr/>
-            </w:r>
-          </w:p>
-          <w:p>
-            <w:pPr>
-              <w:pStyle w:val="Normal"/>
-              <w:spacing w:before="60" w:after="60"/>
-              <w:rPr/>
-            </w:pPr>
-            <w:r>
-              <w:rPr>
-                <w:rFonts w:eastAsia="Verdana" w:cs="Verdana" w:ascii="Verdana" w:hAnsi="Verdana"/>
-                <w:sz w:val="20"/>
-                <w:szCs w:val="20"/>
-              </w:rPr>
-              <w:t>3. Multivariate analyses can tease apart the dominant forms of shape variation among a group of samples based on the set of x,y-coordinates of these landmarks and you can then ask questions like: does the shape of the wing vary between these two species?, and you can get a quantified answer, rather than "they look different".</w:t>
+              <w:t xml:space="preserve">2. The current analyses </w:t>
+            </w:r>
+            <w:r>
+              <w:rPr>
+                <w:rFonts w:eastAsia="Verdana" w:cs="Verdana" w:ascii="Verdana" w:hAnsi="Verdana"/>
+                <w:sz w:val="20"/>
+                <w:szCs w:val="20"/>
+              </w:rPr>
+              <w:t>that are</w:t>
+            </w:r>
+            <w:r>
+              <w:rPr>
+                <w:rFonts w:eastAsia="Verdana" w:cs="Verdana" w:ascii="Verdana" w:hAnsi="Verdana"/>
+                <w:sz w:val="20"/>
+                <w:szCs w:val="20"/>
+              </w:rPr>
+              <w:t xml:space="preserve"> use</w:t>
+            </w:r>
+            <w:r>
+              <w:rPr>
+                <w:rFonts w:eastAsia="Verdana" w:cs="Verdana" w:ascii="Verdana" w:hAnsi="Verdana"/>
+                <w:sz w:val="20"/>
+                <w:szCs w:val="20"/>
+              </w:rPr>
+              <w:t>d</w:t>
+            </w:r>
+            <w:r>
+              <w:rPr>
+                <w:rFonts w:eastAsia="Verdana" w:cs="Verdana" w:ascii="Verdana" w:hAnsi="Verdana"/>
+                <w:sz w:val="20"/>
+                <w:szCs w:val="20"/>
+              </w:rPr>
+              <w:t xml:space="preserve"> to handle this variation rely on comparing the relative position of "landmarks" which can be placed on homologous features in images of a series of specimens.</w:t>
+            </w:r>
+          </w:p>
+          <w:p>
+            <w:pPr>
+              <w:pStyle w:val="Normal"/>
+              <w:spacing w:before="60" w:after="60"/>
+              <w:rPr/>
+            </w:pPr>
+            <w:r>
+              <w:rPr/>
+            </w:r>
+          </w:p>
+          <w:p>
+            <w:pPr>
+              <w:pStyle w:val="Normal"/>
+              <w:spacing w:before="60" w:after="60"/>
+              <w:rPr/>
+            </w:pPr>
+            <w:r>
+              <w:rPr>
+                <w:rFonts w:eastAsia="Verdana" w:cs="Verdana" w:ascii="Verdana" w:hAnsi="Verdana"/>
+                <w:sz w:val="20"/>
+                <w:szCs w:val="20"/>
+              </w:rPr>
+              <w:t xml:space="preserve">3. Multivariate analyses can tease apart the dominant forms of shape variation among a group of samples based on the set of x,y-coordinates of these landmarks and can then ask questions like: does the shape of the wing vary between these two species?, and </w:t>
+            </w:r>
+            <w:r>
+              <w:rPr>
+                <w:rFonts w:eastAsia="Verdana" w:cs="Verdana" w:ascii="Verdana" w:hAnsi="Verdana"/>
+                <w:sz w:val="20"/>
+                <w:szCs w:val="20"/>
+              </w:rPr>
+              <w:t>then</w:t>
+            </w:r>
+            <w:r>
+              <w:rPr>
+                <w:rFonts w:eastAsia="Verdana" w:cs="Verdana" w:ascii="Verdana" w:hAnsi="Verdana"/>
+                <w:sz w:val="20"/>
+                <w:szCs w:val="20"/>
+              </w:rPr>
+              <w:t xml:space="preserve"> can get a quantified answer, rather than "they look different".</w:t>
             </w:r>
           </w:p>
           <w:p>
@@ -345,31 +393,6 @@
                 <w:szCs w:val="20"/>
               </w:rPr>
               <w:t>The next step is to take a set of existing data on shape variation in a nicely quantifiable structure such as an insect wing, and figure out a way to quickly see where a new specimen falls in respect to known variation, therefore classifying it as belonging to one species or another.</w:t>
-            </w:r>
-          </w:p>
-          <w:p>
-            <w:pPr>
-              <w:pStyle w:val="Normal"/>
-              <w:spacing w:before="60" w:after="60"/>
-              <w:rPr/>
-            </w:pPr>
-            <w:r>
-              <w:rPr/>
-            </w:r>
-          </w:p>
-          <w:p>
-            <w:pPr>
-              <w:pStyle w:val="Normal"/>
-              <w:spacing w:before="60" w:after="60"/>
-              <w:rPr/>
-            </w:pPr>
-            <w:r>
-              <w:rPr>
-                <w:rFonts w:eastAsia="Verdana" w:cs="Verdana" w:ascii="Verdana" w:hAnsi="Verdana"/>
-                <w:sz w:val="20"/>
-                <w:szCs w:val="20"/>
-              </w:rPr>
-              <w:t>So you might have an ordination that shows how 100 specimens cluster into 10 recognisable species. You collect a new specimen, take an image, place landmarks on the correct features of that image and hope to discover how your new specimen fits with the 10 species. Does it fall nicely within the morphological range of an existing species, or does it fall out somewhere new in the ordination, and perhaps represent a new species.</w:t>
             </w:r>
           </w:p>
         </w:tc>
@@ -389,7 +412,7 @@
             </w:tcBorders>
             <w:shd w:color="auto" w:fill="DEEAF6" w:val="clear"/>
             <w:tcMar>
-              <w:left w:w="90" w:type="dxa"/>
+              <w:left w:w="80" w:type="dxa"/>
             </w:tcMar>
           </w:tcPr>
           <w:p>
@@ -423,7 +446,7 @@
             </w:tcBorders>
             <w:shd w:fill="auto" w:val="clear"/>
             <w:tcMar>
-              <w:left w:w="92" w:type="dxa"/>
+              <w:left w:w="84" w:type="dxa"/>
             </w:tcMar>
           </w:tcPr>
           <w:p>
@@ -460,7 +483,7 @@
             </w:tcBorders>
             <w:shd w:color="auto" w:fill="DEEAF6" w:val="clear"/>
             <w:tcMar>
-              <w:left w:w="90" w:type="dxa"/>
+              <w:left w:w="80" w:type="dxa"/>
             </w:tcMar>
           </w:tcPr>
           <w:p>
@@ -482,7 +505,7 @@
         </w:tc>
         <w:tc>
           <w:tcPr>
-            <w:tcW w:w="2230" w:type="dxa"/>
+            <w:tcW w:w="2231" w:type="dxa"/>
             <w:gridSpan w:val="2"/>
             <w:tcBorders>
               <w:top w:val="single" w:sz="6" w:space="0" w:color="000001"/>
@@ -494,7 +517,7 @@
             </w:tcBorders>
             <w:shd w:color="auto" w:fill="DEEAF6" w:val="clear"/>
             <w:tcMar>
-              <w:left w:w="92" w:type="dxa"/>
+              <w:left w:w="84" w:type="dxa"/>
             </w:tcMar>
           </w:tcPr>
           <w:p>
@@ -516,7 +539,7 @@
         </w:tc>
         <w:tc>
           <w:tcPr>
-            <w:tcW w:w="2653" w:type="dxa"/>
+            <w:tcW w:w="2652" w:type="dxa"/>
             <w:gridSpan w:val="3"/>
             <w:tcBorders>
               <w:top w:val="single" w:sz="6" w:space="0" w:color="000001"/>
@@ -528,7 +551,7 @@
             </w:tcBorders>
             <w:shd w:color="auto" w:fill="DEEAF6" w:val="clear"/>
             <w:tcMar>
-              <w:left w:w="92" w:type="dxa"/>
+              <w:left w:w="84" w:type="dxa"/>
             </w:tcMar>
           </w:tcPr>
           <w:p>
@@ -562,7 +585,7 @@
             </w:tcBorders>
             <w:shd w:color="auto" w:fill="DEEAF6" w:val="clear"/>
             <w:tcMar>
-              <w:left w:w="92" w:type="dxa"/>
+              <w:left w:w="84" w:type="dxa"/>
             </w:tcMar>
           </w:tcPr>
           <w:p>
@@ -599,7 +622,7 @@
             </w:tcBorders>
             <w:shd w:fill="auto" w:val="clear"/>
             <w:tcMar>
-              <w:left w:w="90" w:type="dxa"/>
+              <w:left w:w="80" w:type="dxa"/>
             </w:tcMar>
           </w:tcPr>
           <w:p>
@@ -620,7 +643,7 @@
         </w:tc>
         <w:tc>
           <w:tcPr>
-            <w:tcW w:w="2230" w:type="dxa"/>
+            <w:tcW w:w="2231" w:type="dxa"/>
             <w:gridSpan w:val="2"/>
             <w:tcBorders>
               <w:top w:val="single" w:sz="6" w:space="0" w:color="000001"/>
@@ -632,28 +655,36 @@
             </w:tcBorders>
             <w:shd w:fill="auto" w:val="clear"/>
             <w:tcMar>
-              <w:left w:w="92" w:type="dxa"/>
-            </w:tcMar>
-          </w:tcPr>
-          <w:p>
-            <w:pPr>
-              <w:pStyle w:val="Normal"/>
-              <w:spacing w:before="60" w:after="60"/>
-              <w:rPr/>
-            </w:pPr>
-            <w:r>
-              <w:rPr>
-                <w:rFonts w:eastAsia="Verdana" w:cs="Verdana" w:ascii="Verdana" w:hAnsi="Verdana"/>
-                <w:sz w:val="20"/>
-                <w:szCs w:val="20"/>
-              </w:rPr>
-              <w:t>20160820</w:t>
-            </w:r>
-          </w:p>
-        </w:tc>
-        <w:tc>
-          <w:tcPr>
-            <w:tcW w:w="2653" w:type="dxa"/>
+              <w:left w:w="84" w:type="dxa"/>
+            </w:tcMar>
+          </w:tcPr>
+          <w:p>
+            <w:pPr>
+              <w:pStyle w:val="Normal"/>
+              <w:spacing w:before="60" w:after="60"/>
+              <w:rPr/>
+            </w:pPr>
+            <w:r>
+              <w:rPr>
+                <w:rFonts w:eastAsia="Verdana" w:cs="Verdana" w:ascii="Verdana" w:hAnsi="Verdana"/>
+                <w:sz w:val="20"/>
+                <w:szCs w:val="20"/>
+              </w:rPr>
+              <w:t>2016</w:t>
+            </w:r>
+            <w:r>
+              <w:rPr>
+                <w:rFonts w:eastAsia="Verdana" w:cs="Verdana" w:ascii="Verdana" w:hAnsi="Verdana"/>
+                <w:sz w:val="20"/>
+                <w:szCs w:val="20"/>
+              </w:rPr>
+              <w:t>1014</w:t>
+            </w:r>
+          </w:p>
+        </w:tc>
+        <w:tc>
+          <w:tcPr>
+            <w:tcW w:w="2652" w:type="dxa"/>
             <w:gridSpan w:val="3"/>
             <w:tcBorders>
               <w:top w:val="single" w:sz="6" w:space="0" w:color="000001"/>
@@ -665,7 +696,7 @@
             </w:tcBorders>
             <w:shd w:fill="auto" w:val="clear"/>
             <w:tcMar>
-              <w:left w:w="92" w:type="dxa"/>
+              <w:left w:w="84" w:type="dxa"/>
             </w:tcMar>
           </w:tcPr>
           <w:p>
@@ -698,22 +729,22 @@
             </w:tcBorders>
             <w:shd w:fill="auto" w:val="clear"/>
             <w:tcMar>
-              <w:left w:w="92" w:type="dxa"/>
-            </w:tcMar>
-          </w:tcPr>
-          <w:p>
-            <w:pPr>
-              <w:pStyle w:val="Normal"/>
-              <w:spacing w:before="60" w:after="60"/>
-              <w:rPr/>
-            </w:pPr>
-            <w:r>
-              <w:rPr>
-                <w:rFonts w:eastAsia="Verdana" w:cs="Verdana" w:ascii="Verdana" w:hAnsi="Verdana"/>
-                <w:sz w:val="20"/>
-                <w:szCs w:val="20"/>
-              </w:rPr>
-              <w:t>[dd/mm/year/Ongoing]</w:t>
+              <w:left w:w="84" w:type="dxa"/>
+            </w:tcMar>
+          </w:tcPr>
+          <w:p>
+            <w:pPr>
+              <w:pStyle w:val="Normal"/>
+              <w:spacing w:before="60" w:after="60"/>
+              <w:rPr/>
+            </w:pPr>
+            <w:r>
+              <w:rPr>
+                <w:rFonts w:eastAsia="Verdana" w:cs="Verdana" w:ascii="Verdana" w:hAnsi="Verdana"/>
+                <w:sz w:val="20"/>
+                <w:szCs w:val="20"/>
+              </w:rPr>
+              <w:t>Ongoing</w:t>
             </w:r>
           </w:p>
         </w:tc>
@@ -734,7 +765,7 @@
             </w:tcBorders>
             <w:shd w:color="auto" w:fill="5B9BD5" w:val="clear"/>
             <w:tcMar>
-              <w:left w:w="90" w:type="dxa"/>
+              <w:left w:w="80" w:type="dxa"/>
             </w:tcMar>
           </w:tcPr>
           <w:p>
@@ -760,7 +791,7 @@
         <w:trPr/>
         <w:tc>
           <w:tcPr>
-            <w:tcW w:w="2038" w:type="dxa"/>
+            <w:tcW w:w="2037" w:type="dxa"/>
             <w:gridSpan w:val="2"/>
             <w:tcBorders>
               <w:top w:val="single" w:sz="6" w:space="0" w:color="000001"/>
@@ -772,7 +803,7 @@
             </w:tcBorders>
             <w:shd w:color="auto" w:fill="DEEAF6" w:val="clear"/>
             <w:tcMar>
-              <w:left w:w="90" w:type="dxa"/>
+              <w:left w:w="80" w:type="dxa"/>
             </w:tcMar>
           </w:tcPr>
           <w:p>
@@ -806,7 +837,7 @@
             </w:tcBorders>
             <w:shd w:color="auto" w:fill="DEEAF6" w:val="clear"/>
             <w:tcMar>
-              <w:left w:w="92" w:type="dxa"/>
+              <w:left w:w="84" w:type="dxa"/>
             </w:tcMar>
           </w:tcPr>
           <w:p>
@@ -840,7 +871,7 @@
             </w:tcBorders>
             <w:shd w:color="auto" w:fill="DEEAF6" w:val="clear"/>
             <w:tcMar>
-              <w:left w:w="92" w:type="dxa"/>
+              <w:left w:w="84" w:type="dxa"/>
             </w:tcMar>
           </w:tcPr>
           <w:p>
@@ -873,7 +904,7 @@
             </w:tcBorders>
             <w:shd w:color="auto" w:fill="DEEAF6" w:val="clear"/>
             <w:tcMar>
-              <w:left w:w="92" w:type="dxa"/>
+              <w:left w:w="84" w:type="dxa"/>
             </w:tcMar>
           </w:tcPr>
           <w:p>
@@ -907,7 +938,7 @@
             </w:tcBorders>
             <w:shd w:color="auto" w:fill="DEEAF6" w:val="clear"/>
             <w:tcMar>
-              <w:left w:w="92" w:type="dxa"/>
+              <w:left w:w="84" w:type="dxa"/>
             </w:tcMar>
           </w:tcPr>
           <w:p>
@@ -929,7 +960,7 @@
         </w:tc>
         <w:tc>
           <w:tcPr>
-            <w:tcW w:w="1998" w:type="dxa"/>
+            <w:tcW w:w="1999" w:type="dxa"/>
             <w:tcBorders>
               <w:top w:val="single" w:sz="6" w:space="0" w:color="000001"/>
               <w:left w:val="single" w:sz="6" w:space="0" w:color="000001"/>
@@ -940,7 +971,7 @@
             </w:tcBorders>
             <w:shd w:color="auto" w:fill="DEEAF6" w:val="clear"/>
             <w:tcMar>
-              <w:left w:w="92" w:type="dxa"/>
+              <w:left w:w="84" w:type="dxa"/>
             </w:tcMar>
           </w:tcPr>
           <w:p>
@@ -967,8 +998,8 @@
                   <w:color w:val="1155CC"/>
                   <w:sz w:val="20"/>
                   <w:szCs w:val="20"/>
+                  <w:highlight w:val="white"/>
                   <w:u w:val="single"/>
-                  <w:shd w:fill="DEEAF6" w:val="clear"/>
                 </w:rPr>
                 <w:t>i</w:t>
               </w:r>
@@ -989,7 +1020,7 @@
         <w:trPr/>
         <w:tc>
           <w:tcPr>
-            <w:tcW w:w="2038" w:type="dxa"/>
+            <w:tcW w:w="2037" w:type="dxa"/>
             <w:gridSpan w:val="2"/>
             <w:tcBorders>
               <w:top w:val="single" w:sz="6" w:space="0" w:color="000001"/>
@@ -1001,7 +1032,7 @@
             </w:tcBorders>
             <w:shd w:color="auto" w:fill="DEEAF6" w:val="clear"/>
             <w:tcMar>
-              <w:left w:w="90" w:type="dxa"/>
+              <w:left w:w="80" w:type="dxa"/>
             </w:tcMar>
           </w:tcPr>
           <w:p>
@@ -1035,7 +1066,7 @@
             </w:tcBorders>
             <w:shd w:fill="auto" w:val="clear"/>
             <w:tcMar>
-              <w:left w:w="92" w:type="dxa"/>
+              <w:left w:w="84" w:type="dxa"/>
             </w:tcMar>
           </w:tcPr>
           <w:p>
@@ -1076,7 +1107,7 @@
             </w:tcBorders>
             <w:shd w:fill="auto" w:val="clear"/>
             <w:tcMar>
-              <w:left w:w="92" w:type="dxa"/>
+              <w:left w:w="84" w:type="dxa"/>
             </w:tcMar>
           </w:tcPr>
           <w:p>
@@ -1108,7 +1139,7 @@
             </w:tcBorders>
             <w:shd w:fill="auto" w:val="clear"/>
             <w:tcMar>
-              <w:left w:w="92" w:type="dxa"/>
+              <w:left w:w="84" w:type="dxa"/>
             </w:tcMar>
           </w:tcPr>
           <w:p>
@@ -1141,7 +1172,7 @@
             </w:tcBorders>
             <w:shd w:fill="auto" w:val="clear"/>
             <w:tcMar>
-              <w:left w:w="92" w:type="dxa"/>
+              <w:left w:w="84" w:type="dxa"/>
             </w:tcMar>
           </w:tcPr>
           <w:p>
@@ -1162,7 +1193,7 @@
         </w:tc>
         <w:tc>
           <w:tcPr>
-            <w:tcW w:w="1998" w:type="dxa"/>
+            <w:tcW w:w="1999" w:type="dxa"/>
             <w:tcBorders>
               <w:top w:val="single" w:sz="6" w:space="0" w:color="000001"/>
               <w:left w:val="single" w:sz="6" w:space="0" w:color="000001"/>
@@ -1173,7 +1204,7 @@
             </w:tcBorders>
             <w:shd w:fill="auto" w:val="clear"/>
             <w:tcMar>
-              <w:left w:w="92" w:type="dxa"/>
+              <w:left w:w="84" w:type="dxa"/>
             </w:tcMar>
           </w:tcPr>
           <w:p>
@@ -1209,7 +1240,7 @@
         <w:trPr/>
         <w:tc>
           <w:tcPr>
-            <w:tcW w:w="2038" w:type="dxa"/>
+            <w:tcW w:w="2037" w:type="dxa"/>
             <w:gridSpan w:val="2"/>
             <w:tcBorders>
               <w:top w:val="single" w:sz="6" w:space="0" w:color="000001"/>
@@ -1221,7 +1252,7 @@
             </w:tcBorders>
             <w:shd w:color="auto" w:fill="DEEAF6" w:val="clear"/>
             <w:tcMar>
-              <w:left w:w="90" w:type="dxa"/>
+              <w:left w:w="80" w:type="dxa"/>
             </w:tcMar>
           </w:tcPr>
           <w:p>
@@ -1255,7 +1286,7 @@
             </w:tcBorders>
             <w:shd w:fill="auto" w:val="clear"/>
             <w:tcMar>
-              <w:left w:w="92" w:type="dxa"/>
+              <w:left w:w="84" w:type="dxa"/>
             </w:tcMar>
           </w:tcPr>
           <w:p>
@@ -1284,7 +1315,7 @@
             </w:tcBorders>
             <w:shd w:fill="auto" w:val="clear"/>
             <w:tcMar>
-              <w:left w:w="92" w:type="dxa"/>
+              <w:left w:w="84" w:type="dxa"/>
             </w:tcMar>
           </w:tcPr>
           <w:p>
@@ -1316,7 +1347,7 @@
             </w:tcBorders>
             <w:shd w:fill="auto" w:val="clear"/>
             <w:tcMar>
-              <w:left w:w="92" w:type="dxa"/>
+              <w:left w:w="84" w:type="dxa"/>
             </w:tcMar>
           </w:tcPr>
           <w:p>
@@ -1349,7 +1380,7 @@
             </w:tcBorders>
             <w:shd w:fill="auto" w:val="clear"/>
             <w:tcMar>
-              <w:left w:w="92" w:type="dxa"/>
+              <w:left w:w="84" w:type="dxa"/>
             </w:tcMar>
           </w:tcPr>
           <w:p>
@@ -1378,7 +1409,7 @@
         </w:tc>
         <w:tc>
           <w:tcPr>
-            <w:tcW w:w="1998" w:type="dxa"/>
+            <w:tcW w:w="1999" w:type="dxa"/>
             <w:tcBorders>
               <w:top w:val="single" w:sz="6" w:space="0" w:color="000001"/>
               <w:left w:val="single" w:sz="6" w:space="0" w:color="000001"/>
@@ -1389,7 +1420,7 @@
             </w:tcBorders>
             <w:shd w:fill="auto" w:val="clear"/>
             <w:tcMar>
-              <w:left w:w="92" w:type="dxa"/>
+              <w:left w:w="84" w:type="dxa"/>
             </w:tcMar>
           </w:tcPr>
           <w:p>
@@ -1425,7 +1456,7 @@
         <w:trPr/>
         <w:tc>
           <w:tcPr>
-            <w:tcW w:w="2038" w:type="dxa"/>
+            <w:tcW w:w="2037" w:type="dxa"/>
             <w:gridSpan w:val="2"/>
             <w:tcBorders>
               <w:top w:val="single" w:sz="6" w:space="0" w:color="000001"/>
@@ -1437,7 +1468,7 @@
             </w:tcBorders>
             <w:shd w:fill="auto" w:val="clear"/>
             <w:tcMar>
-              <w:left w:w="90" w:type="dxa"/>
+              <w:left w:w="80" w:type="dxa"/>
             </w:tcMar>
           </w:tcPr>
           <w:p>
@@ -1470,7 +1501,7 @@
             </w:tcBorders>
             <w:shd w:fill="auto" w:val="clear"/>
             <w:tcMar>
-              <w:left w:w="92" w:type="dxa"/>
+              <w:left w:w="84" w:type="dxa"/>
             </w:tcMar>
           </w:tcPr>
           <w:p>
@@ -1503,7 +1534,7 @@
             </w:tcBorders>
             <w:shd w:fill="auto" w:val="clear"/>
             <w:tcMar>
-              <w:left w:w="92" w:type="dxa"/>
+              <w:left w:w="84" w:type="dxa"/>
             </w:tcMar>
           </w:tcPr>
           <w:p>
@@ -1535,7 +1566,7 @@
             </w:tcBorders>
             <w:shd w:fill="auto" w:val="clear"/>
             <w:tcMar>
-              <w:left w:w="92" w:type="dxa"/>
+              <w:left w:w="84" w:type="dxa"/>
             </w:tcMar>
           </w:tcPr>
           <w:p>
@@ -1568,7 +1599,7 @@
             </w:tcBorders>
             <w:shd w:fill="auto" w:val="clear"/>
             <w:tcMar>
-              <w:left w:w="92" w:type="dxa"/>
+              <w:left w:w="84" w:type="dxa"/>
             </w:tcMar>
           </w:tcPr>
           <w:p>
@@ -1597,7 +1628,7 @@
         </w:tc>
         <w:tc>
           <w:tcPr>
-            <w:tcW w:w="1998" w:type="dxa"/>
+            <w:tcW w:w="1999" w:type="dxa"/>
             <w:tcBorders>
               <w:top w:val="single" w:sz="6" w:space="0" w:color="000001"/>
               <w:left w:val="single" w:sz="6" w:space="0" w:color="000001"/>
@@ -1608,7 +1639,7 @@
             </w:tcBorders>
             <w:shd w:fill="auto" w:val="clear"/>
             <w:tcMar>
-              <w:left w:w="92" w:type="dxa"/>
+              <w:left w:w="84" w:type="dxa"/>
             </w:tcMar>
           </w:tcPr>
           <w:p>
@@ -1647,7 +1678,7 @@
         <w:tblStyle w:val="a0"/>
         <w:tblW w:w="11045" w:type="dxa"/>
         <w:jc w:val="left"/>
-        <w:tblInd w:w="-15" w:type="dxa"/>
+        <w:tblInd w:w="-25" w:type="dxa"/>
         <w:tblBorders>
           <w:top w:val="single" w:sz="8" w:space="0" w:color="5B9BD5"/>
           <w:left w:val="single" w:sz="8" w:space="0" w:color="5B9BD5"/>
@@ -1658,7 +1689,7 @@
         </w:tblBorders>
         <w:tblCellMar>
           <w:top w:w="100" w:type="dxa"/>
-          <w:left w:w="90" w:type="dxa"/>
+          <w:left w:w="80" w:type="dxa"/>
           <w:bottom w:w="100" w:type="dxa"/>
           <w:right w:w="100" w:type="dxa"/>
         </w:tblCellMar>
@@ -1684,7 +1715,7 @@
             </w:tcBorders>
             <w:shd w:color="auto" w:fill="5B9BD5" w:val="clear"/>
             <w:tcMar>
-              <w:left w:w="90" w:type="dxa"/>
+              <w:left w:w="80" w:type="dxa"/>
             </w:tcMar>
           </w:tcPr>
           <w:p>
@@ -1721,7 +1752,7 @@
             </w:tcBorders>
             <w:shd w:color="auto" w:fill="DEEAF6" w:val="clear"/>
             <w:tcMar>
-              <w:left w:w="90" w:type="dxa"/>
+              <w:left w:w="80" w:type="dxa"/>
             </w:tcMar>
           </w:tcPr>
           <w:p>
@@ -1754,13 +1785,14 @@
             </w:tcBorders>
             <w:shd w:fill="auto" w:val="clear"/>
             <w:tcMar>
-              <w:left w:w="92" w:type="dxa"/>
+              <w:left w:w="84" w:type="dxa"/>
             </w:tcMar>
           </w:tcPr>
           <w:p>
             <w:pPr>
               <w:pStyle w:val="Heading1"/>
               <w:spacing w:before="60" w:after="60"/>
+              <w:contextualSpacing/>
               <w:rPr/>
             </w:pPr>
             <w:hyperlink r:id="rId5">
@@ -1780,23 +1812,7 @@
                 <w:sz w:val="20"/>
                 <w:szCs w:val="20"/>
               </w:rPr>
-              <w:t xml:space="preserve"> </w:t>
-            </w:r>
-            <w:r>
-              <w:rPr>
-                <w:rFonts w:eastAsia="Verdana" w:cs="Verdana" w:ascii="Verdana" w:hAnsi="Verdana"/>
-                <w:sz w:val="20"/>
-                <w:szCs w:val="20"/>
-              </w:rPr>
-              <w:t xml:space="preserve">(particulary </w:t>
-            </w:r>
-            <w:r>
-              <w:rPr>
-                <w:rFonts w:eastAsia="Verdana" w:cs="Verdana" w:ascii="Verdana" w:hAnsi="Verdana"/>
-                <w:sz w:val="20"/>
-                <w:szCs w:val="20"/>
-              </w:rPr>
-              <w:t>points 1 through 5)</w:t>
+              <w:t xml:space="preserve"> (particulary points 1 through 5)</w:t>
             </w:r>
           </w:p>
           <w:p>
@@ -1813,16 +1829,7 @@
                   <w:sz w:val="20"/>
                   <w:szCs w:val="20"/>
                 </w:rPr>
-                <w:t>R</w:t>
-              </w:r>
-              <w:r>
-                <w:rPr>
-                  <w:rStyle w:val="InternetLink"/>
-                  <w:rFonts w:eastAsia="Verdana" w:cs="Verdana" w:ascii="Verdana" w:hAnsi="Verdana"/>
-                  <w:sz w:val="20"/>
-                  <w:szCs w:val="20"/>
-                </w:rPr>
-                <w:t>esearch Code of Conduct Policy</w:t>
+                <w:t>Research Code of Conduct Policy</w:t>
               </w:r>
             </w:hyperlink>
             <w:r>
@@ -1831,15 +1838,7 @@
                 <w:sz w:val="20"/>
                 <w:szCs w:val="20"/>
               </w:rPr>
-              <w:t xml:space="preserve">  </w:t>
-            </w:r>
-            <w:r>
-              <w:rPr>
-                <w:rFonts w:eastAsia="Verdana" w:cs="Verdana" w:ascii="Verdana" w:hAnsi="Verdana"/>
-                <w:sz w:val="20"/>
-                <w:szCs w:val="20"/>
-              </w:rPr>
-              <w:t>(in particular 5.4 Retention of Data and Records)</w:t>
+              <w:t xml:space="preserve">  (in particular 5.4 Retention of Data and Records)</w:t>
             </w:r>
           </w:p>
         </w:tc>
@@ -1860,7 +1859,7 @@
             </w:tcBorders>
             <w:shd w:color="auto" w:fill="5B9BD5" w:val="clear"/>
             <w:tcMar>
-              <w:left w:w="90" w:type="dxa"/>
+              <w:left w:w="80" w:type="dxa"/>
             </w:tcMar>
           </w:tcPr>
           <w:p>
@@ -1897,7 +1896,7 @@
             </w:tcBorders>
             <w:shd w:color="auto" w:fill="DEEAF6" w:val="clear"/>
             <w:tcMar>
-              <w:left w:w="90" w:type="dxa"/>
+              <w:left w:w="80" w:type="dxa"/>
             </w:tcMar>
           </w:tcPr>
           <w:p>
@@ -1930,7 +1929,7 @@
             </w:tcBorders>
             <w:shd w:fill="auto" w:val="clear"/>
             <w:tcMar>
-              <w:left w:w="92" w:type="dxa"/>
+              <w:left w:w="84" w:type="dxa"/>
             </w:tcMar>
           </w:tcPr>
           <w:p>
@@ -1965,7 +1964,7 @@
             </w:tcBorders>
             <w:shd w:fill="auto" w:val="clear"/>
             <w:tcMar>
-              <w:left w:w="90" w:type="dxa"/>
+              <w:left w:w="80" w:type="dxa"/>
             </w:tcMar>
           </w:tcPr>
           <w:p>
@@ -1997,7 +1996,7 @@
             </w:tcBorders>
             <w:shd w:fill="auto" w:val="clear"/>
             <w:tcMar>
-              <w:left w:w="92" w:type="dxa"/>
+              <w:left w:w="84" w:type="dxa"/>
             </w:tcMar>
           </w:tcPr>
           <w:p>
@@ -2032,7 +2031,7 @@
             </w:tcBorders>
             <w:shd w:color="auto" w:fill="DEEAF6" w:val="clear"/>
             <w:tcMar>
-              <w:left w:w="90" w:type="dxa"/>
+              <w:left w:w="80" w:type="dxa"/>
             </w:tcMar>
           </w:tcPr>
           <w:p>
@@ -2065,7 +2064,7 @@
             </w:tcBorders>
             <w:shd w:fill="auto" w:val="clear"/>
             <w:tcMar>
-              <w:left w:w="92" w:type="dxa"/>
+              <w:left w:w="84" w:type="dxa"/>
             </w:tcMar>
           </w:tcPr>
           <w:p>
@@ -2103,7 +2102,7 @@
             </w:tcBorders>
             <w:shd w:color="auto" w:fill="5B9BD5" w:val="clear"/>
             <w:tcMar>
-              <w:left w:w="90" w:type="dxa"/>
+              <w:left w:w="80" w:type="dxa"/>
             </w:tcMar>
           </w:tcPr>
           <w:p>
@@ -2140,7 +2139,7 @@
             </w:tcBorders>
             <w:shd w:color="auto" w:fill="DEEAF6" w:val="clear"/>
             <w:tcMar>
-              <w:left w:w="90" w:type="dxa"/>
+              <w:left w:w="80" w:type="dxa"/>
             </w:tcMar>
           </w:tcPr>
           <w:p>
@@ -2173,7 +2172,7 @@
             </w:tcBorders>
             <w:shd w:fill="auto" w:val="clear"/>
             <w:tcMar>
-              <w:left w:w="92" w:type="dxa"/>
+              <w:left w:w="84" w:type="dxa"/>
             </w:tcMar>
           </w:tcPr>
           <w:p>
@@ -2208,7 +2207,7 @@
             </w:tcBorders>
             <w:shd w:color="auto" w:fill="DEEAF6" w:val="clear"/>
             <w:tcMar>
-              <w:left w:w="90" w:type="dxa"/>
+              <w:left w:w="80" w:type="dxa"/>
             </w:tcMar>
           </w:tcPr>
           <w:p>
@@ -2257,7 +2256,7 @@
             </w:tcBorders>
             <w:shd w:fill="auto" w:val="clear"/>
             <w:tcMar>
-              <w:left w:w="92" w:type="dxa"/>
+              <w:left w:w="84" w:type="dxa"/>
             </w:tcMar>
           </w:tcPr>
           <w:p>
@@ -2292,7 +2291,7 @@
             </w:tcBorders>
             <w:shd w:color="auto" w:fill="DEEAF6" w:val="clear"/>
             <w:tcMar>
-              <w:left w:w="90" w:type="dxa"/>
+              <w:left w:w="80" w:type="dxa"/>
             </w:tcMar>
           </w:tcPr>
           <w:p>
@@ -2325,7 +2324,7 @@
             </w:tcBorders>
             <w:shd w:fill="auto" w:val="clear"/>
             <w:tcMar>
-              <w:left w:w="92" w:type="dxa"/>
+              <w:left w:w="84" w:type="dxa"/>
             </w:tcMar>
           </w:tcPr>
           <w:p>
@@ -2361,7 +2360,7 @@
             </w:tcBorders>
             <w:shd w:color="auto" w:fill="5B9BD5" w:val="clear"/>
             <w:tcMar>
-              <w:left w:w="90" w:type="dxa"/>
+              <w:left w:w="80" w:type="dxa"/>
             </w:tcMar>
           </w:tcPr>
           <w:p>
@@ -2399,7 +2398,7 @@
             </w:tcBorders>
             <w:shd w:color="auto" w:fill="DEEAF6" w:val="clear"/>
             <w:tcMar>
-              <w:left w:w="90" w:type="dxa"/>
+              <w:left w:w="80" w:type="dxa"/>
             </w:tcMar>
           </w:tcPr>
           <w:p>
@@ -2436,7 +2435,7 @@
             </w:tcBorders>
             <w:shd w:color="auto" w:fill="DEEAF6" w:val="clear"/>
             <w:tcMar>
-              <w:left w:w="90" w:type="dxa"/>
+              <w:left w:w="80" w:type="dxa"/>
             </w:tcMar>
           </w:tcPr>
           <w:p>
@@ -2469,7 +2468,7 @@
             </w:tcBorders>
             <w:shd w:fill="auto" w:val="clear"/>
             <w:tcMar>
-              <w:left w:w="92" w:type="dxa"/>
+              <w:left w:w="84" w:type="dxa"/>
             </w:tcMar>
           </w:tcPr>
           <w:p>
@@ -2514,63 +2513,7 @@
                 <w:sz w:val="20"/>
                 <w:szCs w:val="20"/>
               </w:rPr>
-              <w:t xml:space="preserve">The programs used to get the data are ‘tpsUtil64’, ‘tpsDig232’ and ‘tpsRelw32’. These are </w:t>
-            </w:r>
-            <w:r>
-              <w:rPr>
-                <w:rFonts w:eastAsia="Verdana" w:cs="Verdana" w:ascii="Verdana" w:hAnsi="Verdana"/>
-                <w:sz w:val="20"/>
-                <w:szCs w:val="20"/>
-              </w:rPr>
-              <w:t xml:space="preserve">freely available software </w:t>
-            </w:r>
-            <w:r>
-              <w:rPr>
-                <w:rFonts w:eastAsia="Verdana" w:cs="Verdana" w:ascii="Verdana" w:hAnsi="Verdana"/>
-                <w:sz w:val="20"/>
-                <w:szCs w:val="20"/>
-              </w:rPr>
-              <w:t xml:space="preserve">created by </w:t>
-            </w:r>
-            <w:r>
-              <w:rPr>
-                <w:rFonts w:eastAsia="Verdana" w:cs="Verdana" w:ascii="Verdana" w:hAnsi="Verdana"/>
-                <w:sz w:val="20"/>
-                <w:szCs w:val="20"/>
-              </w:rPr>
-              <w:t>F. James Rolf</w:t>
-            </w:r>
-            <w:r>
-              <w:rPr>
-                <w:rFonts w:eastAsia="Verdana" w:cs="Verdana" w:ascii="Verdana" w:hAnsi="Verdana"/>
-                <w:sz w:val="20"/>
-                <w:szCs w:val="20"/>
-              </w:rPr>
-              <w:t xml:space="preserve"> and can be run on Windows machines </w:t>
-            </w:r>
-            <w:r>
-              <w:rPr>
-                <w:rFonts w:eastAsia="Verdana" w:cs="Verdana" w:ascii="Verdana" w:hAnsi="Verdana"/>
-                <w:sz w:val="20"/>
-                <w:szCs w:val="20"/>
-              </w:rPr>
-              <w:t>or a windows virtual environment</w:t>
-            </w:r>
-            <w:r>
-              <w:rPr>
-                <w:rFonts w:eastAsia="Verdana" w:cs="Verdana" w:ascii="Verdana" w:hAnsi="Verdana"/>
-                <w:sz w:val="20"/>
-                <w:szCs w:val="20"/>
-              </w:rPr>
-              <w:t xml:space="preserve">. The total data collected is expected to be under 1GB of data. </w:t>
-            </w:r>
-            <w:r>
-              <w:rPr>
-                <w:rFonts w:eastAsia="Verdana" w:cs="Verdana" w:ascii="Verdana" w:hAnsi="Verdana"/>
-                <w:sz w:val="20"/>
-                <w:szCs w:val="20"/>
-              </w:rPr>
-              <w:t>The output from the tpsRelw32 will be converted from a txt file into a csv file which will allow us to run a statistical analysis on the data via Python.</w:t>
+              <w:t>The programs used to get the data are ‘tpsUtil64’, ‘tpsDig232’ and ‘tpsRelw32’. These are freely available software created by F. James Rolf and can be run on Windows machines or a windows virtual environment. The total data collected is expected to be under 1GB of data. The output from the tpsRelw32 will be converted from a txt file into a csv file which will allow us to run a statistical analysis on the data via Python.</w:t>
             </w:r>
           </w:p>
           <w:p>
@@ -2600,7 +2543,7 @@
             </w:tcBorders>
             <w:shd w:color="auto" w:fill="DEEAF6" w:val="clear"/>
             <w:tcMar>
-              <w:left w:w="90" w:type="dxa"/>
+              <w:left w:w="80" w:type="dxa"/>
             </w:tcMar>
           </w:tcPr>
           <w:p>
@@ -2633,7 +2576,7 @@
             </w:tcBorders>
             <w:shd w:fill="auto" w:val="clear"/>
             <w:tcMar>
-              <w:left w:w="92" w:type="dxa"/>
+              <w:left w:w="84" w:type="dxa"/>
             </w:tcMar>
           </w:tcPr>
           <w:p>
@@ -2701,7 +2644,7 @@
             </w:tcBorders>
             <w:shd w:color="auto" w:fill="DEEAF6" w:val="clear"/>
             <w:tcMar>
-              <w:left w:w="90" w:type="dxa"/>
+              <w:left w:w="80" w:type="dxa"/>
             </w:tcMar>
           </w:tcPr>
           <w:p>
@@ -2734,7 +2677,7 @@
             </w:tcBorders>
             <w:shd w:fill="auto" w:val="clear"/>
             <w:tcMar>
-              <w:left w:w="92" w:type="dxa"/>
+              <w:left w:w="84" w:type="dxa"/>
             </w:tcMar>
           </w:tcPr>
           <w:p>
@@ -2770,7 +2713,7 @@
             </w:tcBorders>
             <w:shd w:color="auto" w:fill="DEEAF6" w:val="clear"/>
             <w:tcMar>
-              <w:left w:w="90" w:type="dxa"/>
+              <w:left w:w="80" w:type="dxa"/>
             </w:tcMar>
           </w:tcPr>
           <w:p>
@@ -2807,7 +2750,7 @@
             </w:tcBorders>
             <w:shd w:color="auto" w:fill="DEEAF6" w:val="clear"/>
             <w:tcMar>
-              <w:left w:w="90" w:type="dxa"/>
+              <w:left w:w="80" w:type="dxa"/>
             </w:tcMar>
           </w:tcPr>
           <w:p>
@@ -2840,7 +2783,7 @@
             </w:tcBorders>
             <w:shd w:fill="auto" w:val="clear"/>
             <w:tcMar>
-              <w:left w:w="92" w:type="dxa"/>
+              <w:left w:w="84" w:type="dxa"/>
             </w:tcMar>
           </w:tcPr>
           <w:p>
@@ -2936,7 +2879,7 @@
             </w:tcBorders>
             <w:shd w:color="auto" w:fill="DEEAF6" w:val="clear"/>
             <w:tcMar>
-              <w:left w:w="90" w:type="dxa"/>
+              <w:left w:w="80" w:type="dxa"/>
             </w:tcMar>
           </w:tcPr>
           <w:p>
@@ -2973,7 +2916,7 @@
             </w:tcBorders>
             <w:shd w:color="auto" w:fill="DEEAF6" w:val="clear"/>
             <w:tcMar>
-              <w:left w:w="90" w:type="dxa"/>
+              <w:left w:w="80" w:type="dxa"/>
             </w:tcMar>
           </w:tcPr>
           <w:p>
@@ -3006,7 +2949,7 @@
             </w:tcBorders>
             <w:shd w:fill="auto" w:val="clear"/>
             <w:tcMar>
-              <w:left w:w="92" w:type="dxa"/>
+              <w:left w:w="84" w:type="dxa"/>
             </w:tcMar>
           </w:tcPr>
           <w:p>
@@ -3068,15 +3011,7 @@
                 <w:sz w:val="20"/>
                 <w:szCs w:val="20"/>
               </w:rPr>
-              <w:t xml:space="preserve">There is no sensitive data which are subject to legislative/jurisdiction requirements. </w:t>
-            </w:r>
-            <w:r>
-              <w:rPr>
-                <w:rFonts w:eastAsia="Verdana" w:cs="Verdana" w:ascii="Verdana" w:hAnsi="Verdana"/>
-                <w:sz w:val="20"/>
-                <w:szCs w:val="20"/>
-              </w:rPr>
-              <w:t>The data will be stored in Neil Birrell’s University of Auckland google drive.</w:t>
+              <w:t>There is no sensitive data which are subject to legislative/jurisdiction requirements. The data will be stored in Neil Birrell’s University of Auckland google drive.</w:t>
             </w:r>
           </w:p>
         </w:tc>
@@ -3097,7 +3032,7 @@
             </w:tcBorders>
             <w:shd w:color="auto" w:fill="5B9BD5" w:val="clear"/>
             <w:tcMar>
-              <w:left w:w="90" w:type="dxa"/>
+              <w:left w:w="80" w:type="dxa"/>
             </w:tcMar>
           </w:tcPr>
           <w:p>
@@ -3134,7 +3069,7 @@
             </w:tcBorders>
             <w:shd w:color="auto" w:fill="DEEAF6" w:val="clear"/>
             <w:tcMar>
-              <w:left w:w="90" w:type="dxa"/>
+              <w:left w:w="80" w:type="dxa"/>
             </w:tcMar>
           </w:tcPr>
           <w:p>
@@ -3184,7 +3119,7 @@
             </w:tcBorders>
             <w:shd w:fill="auto" w:val="clear"/>
             <w:tcMar>
-              <w:left w:w="92" w:type="dxa"/>
+              <w:left w:w="84" w:type="dxa"/>
             </w:tcMar>
           </w:tcPr>
           <w:p>
@@ -3230,7 +3165,7 @@
             </w:tcBorders>
             <w:shd w:color="auto" w:fill="DEEAF6" w:val="clear"/>
             <w:tcMar>
-              <w:left w:w="90" w:type="dxa"/>
+              <w:left w:w="80" w:type="dxa"/>
             </w:tcMar>
           </w:tcPr>
           <w:p>
@@ -3263,7 +3198,7 @@
             </w:tcBorders>
             <w:shd w:fill="auto" w:val="clear"/>
             <w:tcMar>
-              <w:left w:w="92" w:type="dxa"/>
+              <w:left w:w="84" w:type="dxa"/>
             </w:tcMar>
           </w:tcPr>
           <w:p>
@@ -3298,7 +3233,7 @@
             </w:tcBorders>
             <w:shd w:color="auto" w:fill="DEEAF6" w:val="clear"/>
             <w:tcMar>
-              <w:left w:w="90" w:type="dxa"/>
+              <w:left w:w="80" w:type="dxa"/>
             </w:tcMar>
           </w:tcPr>
           <w:p>
@@ -3331,7 +3266,7 @@
             </w:tcBorders>
             <w:shd w:fill="auto" w:val="clear"/>
             <w:tcMar>
-              <w:left w:w="92" w:type="dxa"/>
+              <w:left w:w="84" w:type="dxa"/>
             </w:tcMar>
           </w:tcPr>
           <w:p>
@@ -3362,7 +3297,7 @@
             </w:tcBorders>
             <w:shd w:color="auto" w:fill="DEEAF6" w:val="clear"/>
             <w:tcMar>
-              <w:left w:w="90" w:type="dxa"/>
+              <w:left w:w="80" w:type="dxa"/>
             </w:tcMar>
           </w:tcPr>
           <w:p>
@@ -3395,7 +3330,7 @@
             </w:tcBorders>
             <w:shd w:fill="auto" w:val="clear"/>
             <w:tcMar>
-              <w:left w:w="92" w:type="dxa"/>
+              <w:left w:w="84" w:type="dxa"/>
             </w:tcMar>
           </w:tcPr>
           <w:p>
@@ -3431,7 +3366,7 @@
             </w:tcBorders>
             <w:shd w:color="auto" w:fill="5B9BD5" w:val="clear"/>
             <w:tcMar>
-              <w:left w:w="90" w:type="dxa"/>
+              <w:left w:w="80" w:type="dxa"/>
             </w:tcMar>
           </w:tcPr>
           <w:p>
@@ -3468,7 +3403,7 @@
             </w:tcBorders>
             <w:shd w:color="auto" w:fill="DEEAF6" w:val="clear"/>
             <w:tcMar>
-              <w:left w:w="90" w:type="dxa"/>
+              <w:left w:w="80" w:type="dxa"/>
             </w:tcMar>
           </w:tcPr>
           <w:p>
@@ -3502,7 +3437,7 @@
             </w:tcBorders>
             <w:shd w:fill="auto" w:val="clear"/>
             <w:tcMar>
-              <w:left w:w="92" w:type="dxa"/>
+              <w:left w:w="84" w:type="dxa"/>
             </w:tcMar>
           </w:tcPr>
           <w:p>
@@ -3537,7 +3472,7 @@
             </w:tcBorders>
             <w:shd w:color="auto" w:fill="DEEAF6" w:val="clear"/>
             <w:tcMar>
-              <w:left w:w="90" w:type="dxa"/>
+              <w:left w:w="80" w:type="dxa"/>
             </w:tcMar>
           </w:tcPr>
           <w:p>
@@ -3570,7 +3505,7 @@
             </w:tcBorders>
             <w:shd w:fill="auto" w:val="clear"/>
             <w:tcMar>
-              <w:left w:w="92" w:type="dxa"/>
+              <w:left w:w="84" w:type="dxa"/>
             </w:tcMar>
           </w:tcPr>
           <w:p>
@@ -3605,7 +3540,7 @@
             </w:tcBorders>
             <w:shd w:color="auto" w:fill="DEEAF6" w:val="clear"/>
             <w:tcMar>
-              <w:left w:w="90" w:type="dxa"/>
+              <w:left w:w="80" w:type="dxa"/>
             </w:tcMar>
           </w:tcPr>
           <w:p>
@@ -3638,7 +3573,7 @@
             </w:tcBorders>
             <w:shd w:fill="auto" w:val="clear"/>
             <w:tcMar>
-              <w:left w:w="92" w:type="dxa"/>
+              <w:left w:w="84" w:type="dxa"/>
             </w:tcMar>
           </w:tcPr>
           <w:p>
@@ -3681,7 +3616,7 @@
             </w:tcBorders>
             <w:shd w:color="auto" w:fill="DEEAF6" w:val="clear"/>
             <w:tcMar>
-              <w:left w:w="90" w:type="dxa"/>
+              <w:left w:w="80" w:type="dxa"/>
             </w:tcMar>
           </w:tcPr>
           <w:p>
@@ -3714,7 +3649,7 @@
             </w:tcBorders>
             <w:shd w:fill="auto" w:val="clear"/>
             <w:tcMar>
-              <w:left w:w="92" w:type="dxa"/>
+              <w:left w:w="84" w:type="dxa"/>
             </w:tcMar>
           </w:tcPr>
           <w:p>
@@ -3744,7 +3679,7 @@
             </w:tcBorders>
             <w:shd w:color="auto" w:fill="DEEAF6" w:val="clear"/>
             <w:tcMar>
-              <w:left w:w="90" w:type="dxa"/>
+              <w:left w:w="80" w:type="dxa"/>
             </w:tcMar>
           </w:tcPr>
           <w:p>
@@ -3777,7 +3712,7 @@
             </w:tcBorders>
             <w:shd w:fill="auto" w:val="clear"/>
             <w:tcMar>
-              <w:left w:w="92" w:type="dxa"/>
+              <w:left w:w="84" w:type="dxa"/>
             </w:tcMar>
           </w:tcPr>
           <w:p>
@@ -3807,7 +3742,7 @@
             </w:tcBorders>
             <w:shd w:color="auto" w:fill="DEEAF6" w:val="clear"/>
             <w:tcMar>
-              <w:left w:w="90" w:type="dxa"/>
+              <w:left w:w="80" w:type="dxa"/>
             </w:tcMar>
           </w:tcPr>
           <w:p>
@@ -3859,7 +3794,7 @@
             </w:tcBorders>
             <w:shd w:fill="auto" w:val="clear"/>
             <w:tcMar>
-              <w:left w:w="92" w:type="dxa"/>
+              <w:left w:w="84" w:type="dxa"/>
             </w:tcMar>
           </w:tcPr>
           <w:p>
@@ -3914,7 +3849,7 @@
             </w:tcBorders>
             <w:shd w:color="auto" w:fill="5B9BD5" w:val="clear"/>
             <w:tcMar>
-              <w:left w:w="90" w:type="dxa"/>
+              <w:left w:w="80" w:type="dxa"/>
             </w:tcMar>
           </w:tcPr>
           <w:p>
@@ -3951,7 +3886,7 @@
             </w:tcBorders>
             <w:shd w:color="auto" w:fill="DEEAF6" w:val="clear"/>
             <w:tcMar>
-              <w:left w:w="90" w:type="dxa"/>
+              <w:left w:w="80" w:type="dxa"/>
             </w:tcMar>
           </w:tcPr>
           <w:p>
@@ -3984,7 +3919,7 @@
             </w:tcBorders>
             <w:shd w:fill="auto" w:val="clear"/>
             <w:tcMar>
-              <w:left w:w="92" w:type="dxa"/>
+              <w:left w:w="84" w:type="dxa"/>
             </w:tcMar>
           </w:tcPr>
           <w:p>
@@ -4019,7 +3954,7 @@
             </w:tcBorders>
             <w:shd w:color="auto" w:fill="DEEAF6" w:val="clear"/>
             <w:tcMar>
-              <w:left w:w="90" w:type="dxa"/>
+              <w:left w:w="80" w:type="dxa"/>
             </w:tcMar>
           </w:tcPr>
           <w:p>
@@ -4069,7 +4004,7 @@
             </w:tcBorders>
             <w:shd w:fill="auto" w:val="clear"/>
             <w:tcMar>
-              <w:left w:w="92" w:type="dxa"/>
+              <w:left w:w="84" w:type="dxa"/>
             </w:tcMar>
           </w:tcPr>
           <w:p>
@@ -4116,7 +4051,7 @@
             </w:tcBorders>
             <w:shd w:color="auto" w:fill="5B9BD5" w:val="clear"/>
             <w:tcMar>
-              <w:left w:w="90" w:type="dxa"/>
+              <w:left w:w="80" w:type="dxa"/>
             </w:tcMar>
           </w:tcPr>
           <w:p>
@@ -4153,7 +4088,7 @@
             </w:tcBorders>
             <w:shd w:color="auto" w:fill="DEEAF6" w:val="clear"/>
             <w:tcMar>
-              <w:left w:w="90" w:type="dxa"/>
+              <w:left w:w="80" w:type="dxa"/>
             </w:tcMar>
           </w:tcPr>
           <w:p>
@@ -4187,7 +4122,7 @@
             </w:tcBorders>
             <w:shd w:color="auto" w:fill="DEEAF6" w:val="clear"/>
             <w:tcMar>
-              <w:left w:w="92" w:type="dxa"/>
+              <w:left w:w="84" w:type="dxa"/>
             </w:tcMar>
           </w:tcPr>
           <w:p>
@@ -4223,7 +4158,7 @@
             </w:tcBorders>
             <w:shd w:color="auto" w:fill="DEEAF6" w:val="clear"/>
             <w:tcMar>
-              <w:left w:w="90" w:type="dxa"/>
+              <w:left w:w="80" w:type="dxa"/>
             </w:tcMar>
           </w:tcPr>
           <w:p>
@@ -4256,7 +4191,7 @@
             </w:tcBorders>
             <w:shd w:fill="auto" w:val="clear"/>
             <w:tcMar>
-              <w:left w:w="92" w:type="dxa"/>
+              <w:left w:w="84" w:type="dxa"/>
             </w:tcMar>
           </w:tcPr>
           <w:p>
@@ -4303,7 +4238,7 @@
             </w:tcBorders>
             <w:shd w:color="auto" w:fill="DEEAF6" w:val="clear"/>
             <w:tcMar>
-              <w:left w:w="90" w:type="dxa"/>
+              <w:left w:w="80" w:type="dxa"/>
             </w:tcMar>
           </w:tcPr>
           <w:p>
@@ -4336,7 +4271,7 @@
             </w:tcBorders>
             <w:shd w:fill="auto" w:val="clear"/>
             <w:tcMar>
-              <w:left w:w="92" w:type="dxa"/>
+              <w:left w:w="84" w:type="dxa"/>
             </w:tcMar>
           </w:tcPr>
           <w:p>
@@ -4379,7 +4314,7 @@
             </w:tcBorders>
             <w:shd w:color="auto" w:fill="DEEAF6" w:val="clear"/>
             <w:tcMar>
-              <w:left w:w="90" w:type="dxa"/>
+              <w:left w:w="80" w:type="dxa"/>
             </w:tcMar>
           </w:tcPr>
           <w:p>
@@ -4412,7 +4347,7 @@
             </w:tcBorders>
             <w:shd w:fill="auto" w:val="clear"/>
             <w:tcMar>
-              <w:left w:w="92" w:type="dxa"/>
+              <w:left w:w="84" w:type="dxa"/>
             </w:tcMar>
           </w:tcPr>
           <w:p>
@@ -4455,7 +4390,7 @@
             </w:tcBorders>
             <w:shd w:color="auto" w:fill="DEEAF6" w:val="clear"/>
             <w:tcMar>
-              <w:left w:w="90" w:type="dxa"/>
+              <w:left w:w="80" w:type="dxa"/>
             </w:tcMar>
           </w:tcPr>
           <w:p>
@@ -4488,7 +4423,7 @@
             </w:tcBorders>
             <w:shd w:fill="auto" w:val="clear"/>
             <w:tcMar>
-              <w:left w:w="92" w:type="dxa"/>
+              <w:left w:w="84" w:type="dxa"/>
             </w:tcMar>
           </w:tcPr>
           <w:p>
@@ -4531,7 +4466,7 @@
             </w:tcBorders>
             <w:shd w:color="auto" w:fill="DEEAF6" w:val="clear"/>
             <w:tcMar>
-              <w:left w:w="90" w:type="dxa"/>
+              <w:left w:w="80" w:type="dxa"/>
             </w:tcMar>
           </w:tcPr>
           <w:p>
@@ -4564,7 +4499,7 @@
             </w:tcBorders>
             <w:shd w:fill="auto" w:val="clear"/>
             <w:tcMar>
-              <w:left w:w="92" w:type="dxa"/>
+              <w:left w:w="84" w:type="dxa"/>
             </w:tcMar>
           </w:tcPr>
           <w:p>
@@ -4607,7 +4542,7 @@
             </w:tcBorders>
             <w:shd w:color="auto" w:fill="DEEAF6" w:val="clear"/>
             <w:tcMar>
-              <w:left w:w="90" w:type="dxa"/>
+              <w:left w:w="80" w:type="dxa"/>
             </w:tcMar>
           </w:tcPr>
           <w:p>
@@ -4640,7 +4575,7 @@
             </w:tcBorders>
             <w:shd w:fill="auto" w:val="clear"/>
             <w:tcMar>
-              <w:left w:w="92" w:type="dxa"/>
+              <w:left w:w="84" w:type="dxa"/>
             </w:tcMar>
           </w:tcPr>
           <w:p>
@@ -4683,7 +4618,7 @@
             </w:tcBorders>
             <w:shd w:color="auto" w:fill="DEEAF6" w:val="clear"/>
             <w:tcMar>
-              <w:left w:w="90" w:type="dxa"/>
+              <w:left w:w="80" w:type="dxa"/>
             </w:tcMar>
           </w:tcPr>
           <w:p>
@@ -4716,7 +4651,7 @@
             </w:tcBorders>
             <w:shd w:fill="auto" w:val="clear"/>
             <w:tcMar>
-              <w:left w:w="92" w:type="dxa"/>
+              <w:left w:w="84" w:type="dxa"/>
             </w:tcMar>
           </w:tcPr>
           <w:p>
@@ -4752,7 +4687,7 @@
             </w:tcBorders>
             <w:shd w:color="auto" w:fill="5B9BD5" w:val="clear"/>
             <w:tcMar>
-              <w:left w:w="90" w:type="dxa"/>
+              <w:left w:w="80" w:type="dxa"/>
             </w:tcMar>
           </w:tcPr>
           <w:p>
@@ -4789,7 +4724,7 @@
             </w:tcBorders>
             <w:shd w:color="auto" w:fill="DEEAF6" w:val="clear"/>
             <w:tcMar>
-              <w:left w:w="90" w:type="dxa"/>
+              <w:left w:w="80" w:type="dxa"/>
             </w:tcMar>
           </w:tcPr>
           <w:p>
@@ -4822,7 +4757,7 @@
             </w:tcBorders>
             <w:shd w:fill="auto" w:val="clear"/>
             <w:tcMar>
-              <w:left w:w="92" w:type="dxa"/>
+              <w:left w:w="84" w:type="dxa"/>
             </w:tcMar>
           </w:tcPr>
           <w:p>
@@ -4840,16 +4775,7 @@
                 <w:szCs w:val="20"/>
                 <w:highlight w:val="yellow"/>
               </w:rPr>
-              <w:t xml:space="preserve">MIT License </w:t>
-            </w:r>
-            <w:r>
-              <w:rPr>
-                <w:rFonts w:eastAsia="Verdana" w:cs="Verdana" w:ascii="Verdana" w:hAnsi="Verdana"/>
-                <w:sz w:val="20"/>
-                <w:szCs w:val="20"/>
-                <w:highlight w:val="yellow"/>
-              </w:rPr>
-              <w:t>or The Unlicense</w:t>
+              <w:t>MIT License or The Unlicense</w:t>
             </w:r>
           </w:p>
         </w:tc>
@@ -4869,7 +4795,7 @@
             </w:tcBorders>
             <w:shd w:color="auto" w:fill="DEEAF6" w:val="clear"/>
             <w:tcMar>
-              <w:left w:w="90" w:type="dxa"/>
+              <w:left w:w="80" w:type="dxa"/>
             </w:tcMar>
           </w:tcPr>
           <w:p>
@@ -4934,22 +4860,30 @@
             </w:tcBorders>
             <w:shd w:fill="auto" w:val="clear"/>
             <w:tcMar>
-              <w:left w:w="92" w:type="dxa"/>
-            </w:tcMar>
-          </w:tcPr>
-          <w:p>
-            <w:pPr>
-              <w:pStyle w:val="Normal"/>
-              <w:spacing w:before="60" w:after="60"/>
-              <w:rPr/>
-            </w:pPr>
-            <w:r>
-              <w:rPr>
-                <w:rFonts w:eastAsia="Verdana" w:cs="Verdana" w:ascii="Verdana" w:hAnsi="Verdana"/>
-                <w:sz w:val="20"/>
-                <w:szCs w:val="20"/>
-              </w:rPr>
-              <w:t>Data will be prepared using Python and Juypter Notebook and will be shared using figshare</w:t>
+              <w:left w:w="84" w:type="dxa"/>
+            </w:tcMar>
+          </w:tcPr>
+          <w:p>
+            <w:pPr>
+              <w:pStyle w:val="Normal"/>
+              <w:spacing w:before="60" w:after="60"/>
+              <w:rPr/>
+            </w:pPr>
+            <w:r>
+              <w:rPr>
+                <w:rFonts w:eastAsia="Verdana" w:cs="Verdana" w:ascii="Verdana" w:hAnsi="Verdana"/>
+                <w:sz w:val="20"/>
+                <w:szCs w:val="20"/>
+              </w:rPr>
+              <w:t xml:space="preserve">Data will be prepared using Python and Juypter Notebook and will be shared using figshare. </w:t>
+            </w:r>
+            <w:r>
+              <w:rPr>
+                <w:rFonts w:eastAsia="Verdana" w:cs="Verdana" w:ascii="Verdana" w:hAnsi="Verdana"/>
+                <w:sz w:val="20"/>
+                <w:szCs w:val="20"/>
+              </w:rPr>
+              <w:t>Thecomplete data will be published and include raw data, processed data and a manova analysis with graphs.</w:t>
             </w:r>
           </w:p>
         </w:tc>
@@ -4970,7 +4904,7 @@
             </w:tcBorders>
             <w:shd w:color="auto" w:fill="5B9BD5" w:val="clear"/>
             <w:tcMar>
-              <w:left w:w="90" w:type="dxa"/>
+              <w:left w:w="80" w:type="dxa"/>
             </w:tcMar>
           </w:tcPr>
           <w:p>
@@ -5007,7 +4941,7 @@
             </w:tcBorders>
             <w:shd w:color="auto" w:fill="DEEAF6" w:val="clear"/>
             <w:tcMar>
-              <w:left w:w="90" w:type="dxa"/>
+              <w:left w:w="80" w:type="dxa"/>
             </w:tcMar>
           </w:tcPr>
           <w:p>
@@ -5057,7 +4991,7 @@
             </w:tcBorders>
             <w:shd w:fill="auto" w:val="clear"/>
             <w:tcMar>
-              <w:left w:w="92" w:type="dxa"/>
+              <w:left w:w="84" w:type="dxa"/>
             </w:tcMar>
           </w:tcPr>
           <w:p>
@@ -5098,7 +5032,7 @@
         <w:tblStyle w:val="a1"/>
         <w:tblW w:w="11080" w:type="dxa"/>
         <w:jc w:val="left"/>
-        <w:tblInd w:w="-15" w:type="dxa"/>
+        <w:tblInd w:w="-25" w:type="dxa"/>
         <w:tblBorders>
           <w:top w:val="single" w:sz="8" w:space="0" w:color="5B9BD5"/>
           <w:left w:val="single" w:sz="8" w:space="0" w:color="5B9BD5"/>
@@ -5109,7 +5043,7 @@
         </w:tblBorders>
         <w:tblCellMar>
           <w:top w:w="100" w:type="dxa"/>
-          <w:left w:w="90" w:type="dxa"/>
+          <w:left w:w="80" w:type="dxa"/>
           <w:bottom w:w="100" w:type="dxa"/>
           <w:right w:w="100" w:type="dxa"/>
         </w:tblCellMar>
@@ -5135,7 +5069,7 @@
             </w:tcBorders>
             <w:shd w:color="auto" w:fill="5B9BD5" w:val="clear"/>
             <w:tcMar>
-              <w:left w:w="90" w:type="dxa"/>
+              <w:left w:w="80" w:type="dxa"/>
             </w:tcMar>
           </w:tcPr>
           <w:p>
@@ -5172,7 +5106,7 @@
             </w:tcBorders>
             <w:shd w:color="auto" w:fill="DEEAF6" w:val="clear"/>
             <w:tcMar>
-              <w:left w:w="90" w:type="dxa"/>
+              <w:left w:w="80" w:type="dxa"/>
             </w:tcMar>
           </w:tcPr>
           <w:p>
@@ -5205,7 +5139,7 @@
             </w:tcBorders>
             <w:shd w:fill="auto" w:val="clear"/>
             <w:tcMar>
-              <w:left w:w="92" w:type="dxa"/>
+              <w:left w:w="84" w:type="dxa"/>
             </w:tcMar>
           </w:tcPr>
           <w:p>
@@ -5240,7 +5174,7 @@
             </w:tcBorders>
             <w:shd w:color="auto" w:fill="DEEAF6" w:val="clear"/>
             <w:tcMar>
-              <w:left w:w="90" w:type="dxa"/>
+              <w:left w:w="80" w:type="dxa"/>
             </w:tcMar>
           </w:tcPr>
           <w:p>
@@ -5273,7 +5207,7 @@
             </w:tcBorders>
             <w:shd w:fill="auto" w:val="clear"/>
             <w:tcMar>
-              <w:left w:w="92" w:type="dxa"/>
+              <w:left w:w="84" w:type="dxa"/>
             </w:tcMar>
           </w:tcPr>
           <w:p>
@@ -5403,7 +5337,6 @@
       <w:rPr>
         <w:rFonts w:ascii="Arial" w:hAnsi="Arial" w:eastAsia="Arial" w:cs="Arial"/>
         <w:color w:val="000000"/>
-        <w:sz w:val="22"/>
         <w:szCs w:val="22"/>
         <w:lang w:val="en-US" w:eastAsia="en-US" w:bidi="ar-SA"/>
       </w:rPr>

</xml_diff>